<commit_message>
Adding Mark down for Regina's persona
</commit_message>
<xml_diff>
--- a/Milestone 3/Regina.docx
+++ b/Milestone 3/Regina.docx
@@ -19,48 +19,7 @@
         <w:t>Age: 65</w:t>
       </w:r>
     </w:p>
-    <w:p>
-      <w:r>
-        <w:rPr>
-          <w:noProof/>
-        </w:rPr>
-        <w:drawing>
-          <wp:inline distT="0" distB="0" distL="0" distR="0" wp14:anchorId="05E667B3" wp14:editId="7324FA6B">
-            <wp:extent cx="4876800" cy="4876800"/>
-            <wp:effectExtent l="0" t="0" r="0" b="0"/>
-            <wp:docPr id="1" name="Picture 1" descr="A person with curly hair&#10;&#10;Description automatically generated with medium confidence"/>
-            <wp:cNvGraphicFramePr>
-              <a:graphicFrameLocks xmlns:a="http://schemas.openxmlformats.org/drawingml/2006/main" noChangeAspect="1"/>
-            </wp:cNvGraphicFramePr>
-            <a:graphic xmlns:a="http://schemas.openxmlformats.org/drawingml/2006/main">
-              <a:graphicData uri="http://schemas.openxmlformats.org/drawingml/2006/picture">
-                <pic:pic xmlns:pic="http://schemas.openxmlformats.org/drawingml/2006/picture">
-                  <pic:nvPicPr>
-                    <pic:cNvPr id="1" name="Picture 1" descr="A person with curly hair&#10;&#10;Description automatically generated with medium confidence"/>
-                    <pic:cNvPicPr/>
-                  </pic:nvPicPr>
-                  <pic:blipFill>
-                    <a:blip r:embed="rId4"/>
-                    <a:stretch>
-                      <a:fillRect/>
-                    </a:stretch>
-                  </pic:blipFill>
-                  <pic:spPr>
-                    <a:xfrm>
-                      <a:off x="0" y="0"/>
-                      <a:ext cx="4876800" cy="4876800"/>
-                    </a:xfrm>
-                    <a:prstGeom prst="rect">
-                      <a:avLst/>
-                    </a:prstGeom>
-                  </pic:spPr>
-                </pic:pic>
-              </a:graphicData>
-            </a:graphic>
-          </wp:inline>
-        </w:drawing>
-      </w:r>
-    </w:p>
+    <w:p/>
     <w:p>
       <w:r>
         <w:t xml:space="preserve">Regina is a mother of 3. She has been married to Raul Smith for 23 years. They are moving into a new community for a new job opportunity given to Regina as a RN nurse. Regina is particularly interested in a home where she can </w:t>

</xml_diff>